<commit_message>
one query and one ref seq for p-distance
</commit_message>
<xml_diff>
--- a/docs/projectPitch.docx
+++ b/docs/projectPitch.docx
@@ -49,20 +49,32 @@
         <w:rPr>
           <w:rFonts w:ascii="Arial" w:hAnsi="Arial" w:cs="Arial"/>
         </w:rPr>
-        <w:t xml:space="preserve"> Rhinoviruses (RV), common respiratory pathogens, are positive-sense, single-stranded RNA viruses characterized by a high </w:t>
-      </w:r>
-      <w:r>
-        <w:rPr>
-          <w:rFonts w:ascii="Arial" w:hAnsi="Arial" w:cs="Arial"/>
-          <w:lang w:val="en-US"/>
-        </w:rPr>
-        <w:t xml:space="preserve">antigenic diversity and </w:t>
-      </w:r>
-      <w:r>
-        <w:rPr>
-          <w:rFonts w:ascii="Arial" w:hAnsi="Arial" w:cs="Arial"/>
-        </w:rPr>
-        <w:t>mutation rate. With their genome approximately 7.2 kb in length, RVs exhibit mutation rates between 10^-3 and 10^-5 mutations per nucleotide per replication event. These viruses are classified into 169 types across three species: RV-A, RV-B, and RV-C. Genotype assignment, a critical aspect of RV research, is based on pairwise genetic distances and phylogenetic clustering with prototype strains, a process currently executed manually and laboriously. Our project aims to develop an R package to automate RV genotype assignment, facilitating genomic scientists in efficiently genotyping RV infections.</w:t>
+        <w:t xml:space="preserve"> </w:t>
+      </w:r>
+      <w:r>
+        <w:rPr>
+          <w:rFonts w:ascii="Arial" w:hAnsi="Arial" w:cs="Arial"/>
+          <w:color w:val="222222"/>
+          <w:shd w:val="clear" w:color="auto" w:fill="FFFFFF"/>
+        </w:rPr>
+        <w:t>Rhinoviruses (RV), common respiratory pathogens, are positive-sense, single-stranded RNA viruses characterized by a high </w:t>
+      </w:r>
+      <w:r>
+        <w:rPr>
+          <w:rFonts w:ascii="Arial" w:hAnsi="Arial" w:cs="Arial"/>
+          <w:color w:val="222222"/>
+          <w:shd w:val="clear" w:color="auto" w:fill="FFFFFF"/>
+          <w:lang w:val="en-US"/>
+        </w:rPr>
+        <w:t>antigenic diversity and </w:t>
+      </w:r>
+      <w:r>
+        <w:rPr>
+          <w:rFonts w:ascii="Arial" w:hAnsi="Arial" w:cs="Arial"/>
+          <w:color w:val="222222"/>
+          <w:shd w:val="clear" w:color="auto" w:fill="FFFFFF"/>
+        </w:rPr>
+        <w:t>mutation rate. With their genome approximately 7.2 kb in length, RVs exhibit mutation rates between 10^-3 and 10^-5 mutations per nucleotide per replication event. These viruses are classified into 169 types across three species: RV-A, RV-B, and RV-C. Genotype assignment, a critical aspect of RV research, is based on pairwise genetic distances and phylogenetic clustering with prototype strains, a process currently executed through multiple steps, making it laborious. Our project aims to develop an R package to streamline RV genotype assignment, facilitating genomic scientists in efficiently genotyping RV infections.</w:t>
       </w:r>
     </w:p>
     <w:p>

</xml_diff>

<commit_message>
p-distance, JC, K2P and T3P functions in base R
</commit_message>
<xml_diff>
--- a/docs/projectPitch.docx
+++ b/docs/projectPitch.docx
@@ -1182,6 +1182,256 @@
         </w:rPr>
         <w:t>- documentation!! &amp; a fine GitHub page too</w:t>
       </w:r>
+    </w:p>
+    <w:p>
+      <w:pPr>
+        <w:spacing w:after="120" w:line="276" w:lineRule="auto"/>
+        <w:rPr>
+          <w:rFonts w:ascii="Arial" w:hAnsi="Arial" w:cs="Arial"/>
+          <w:lang w:val="en-US"/>
+        </w:rPr>
+      </w:pPr>
+    </w:p>
+    <w:p>
+      <w:pPr>
+        <w:spacing w:after="120" w:line="276" w:lineRule="auto"/>
+        <w:rPr>
+          <w:rFonts w:ascii="Arial" w:hAnsi="Arial" w:cs="Arial"/>
+          <w:lang w:val="en-US"/>
+        </w:rPr>
+      </w:pPr>
+    </w:p>
+    <w:p>
+      <w:pPr>
+        <w:spacing w:after="120" w:line="276" w:lineRule="auto"/>
+        <w:rPr>
+          <w:rFonts w:ascii="Arial" w:hAnsi="Arial" w:cs="Arial"/>
+          <w:lang w:val="en-US"/>
+        </w:rPr>
+      </w:pPr>
+      <w:r>
+        <w:rPr>
+          <w:rFonts w:ascii="Arial" w:hAnsi="Arial" w:cs="Arial"/>
+          <w:lang w:val="en-US"/>
+        </w:rPr>
+        <w:t>Which model to use?</w:t>
+      </w:r>
+    </w:p>
+    <w:p>
+      <w:pPr>
+        <w:spacing w:after="120" w:line="276" w:lineRule="auto"/>
+        <w:rPr>
+          <w:rFonts w:ascii="Arial" w:hAnsi="Arial" w:cs="Arial"/>
+        </w:rPr>
+      </w:pPr>
+      <w:r>
+        <w:rPr>
+          <w:rFonts w:ascii="Arial" w:hAnsi="Arial" w:cs="Arial"/>
+        </w:rPr>
+        <w:t>Determining the best model for estimating genetic distances between newly generated rhinovirus sequences and prototype strains involves considering the evolutionary characteristics of the virus, such as the rates of mutation, the prevalence of transitions over transversions, and the base composition across the genome. Rhinoviruses, being part of the Picornaviridae family, have single-stranded RNA genomes that can exhibit high mutation rates. This implies that models accounting for varying substitution rates and base composition bias could be more appropriate.</w:t>
+      </w:r>
+    </w:p>
+    <w:p>
+      <w:pPr>
+        <w:spacing w:after="120" w:line="276" w:lineRule="auto"/>
+        <w:rPr>
+          <w:rFonts w:ascii="Arial" w:hAnsi="Arial" w:cs="Arial"/>
+          <w:b/>
+          <w:bCs/>
+        </w:rPr>
+      </w:pPr>
+      <w:r>
+        <w:rPr>
+          <w:rFonts w:ascii="Arial" w:hAnsi="Arial" w:cs="Arial"/>
+          <w:b/>
+          <w:bCs/>
+        </w:rPr>
+        <w:t>Recommended Models:</w:t>
+      </w:r>
+    </w:p>
+    <w:p>
+      <w:pPr>
+        <w:numPr>
+          <w:ilvl w:val="0"/>
+          <w:numId w:val="5"/>
+        </w:numPr>
+        <w:spacing w:after="120" w:line="276" w:lineRule="auto"/>
+        <w:rPr>
+          <w:rFonts w:ascii="Arial" w:hAnsi="Arial" w:cs="Arial"/>
+        </w:rPr>
+      </w:pPr>
+      <w:r>
+        <w:rPr>
+          <w:rFonts w:ascii="Arial" w:hAnsi="Arial" w:cs="Arial"/>
+          <w:b/>
+          <w:bCs/>
+        </w:rPr>
+        <w:t>Tamura-Nei Model (TN93):</w:t>
+      </w:r>
+      <w:r>
+        <w:rPr>
+          <w:rFonts w:ascii="Arial" w:hAnsi="Arial" w:cs="Arial"/>
+        </w:rPr>
+        <w:t xml:space="preserve"> This model is suitable for sequences with unequal base frequencies and different transition/transversion ratios, which is often the case in RNA viruses like rhinoviruses. The TN93 model provides a more accurate estimation of genetic distances by accounting for these factors.</w:t>
+      </w:r>
+    </w:p>
+    <w:p>
+      <w:pPr>
+        <w:numPr>
+          <w:ilvl w:val="1"/>
+          <w:numId w:val="5"/>
+        </w:numPr>
+        <w:spacing w:after="120" w:line="276" w:lineRule="auto"/>
+        <w:rPr>
+          <w:rFonts w:ascii="Arial" w:hAnsi="Arial" w:cs="Arial"/>
+        </w:rPr>
+      </w:pPr>
+      <w:r>
+        <w:rPr>
+          <w:rFonts w:ascii="Arial" w:hAnsi="Arial" w:cs="Arial"/>
+        </w:rPr>
+        <w:t xml:space="preserve">Citation: Tamura, K., and Nei, M. (1993). Estimation of the number of nucleotide substitutions in the control region of mitochondrial DNA in humans and chimpanzees. </w:t>
+      </w:r>
+      <w:r>
+        <w:rPr>
+          <w:rFonts w:ascii="Arial" w:hAnsi="Arial" w:cs="Arial"/>
+          <w:i/>
+          <w:iCs/>
+        </w:rPr>
+        <w:t>Molecular Biology and Evolution, 10</w:t>
+      </w:r>
+      <w:r>
+        <w:rPr>
+          <w:rFonts w:ascii="Arial" w:hAnsi="Arial" w:cs="Arial"/>
+        </w:rPr>
+        <w:t>(3), 512-526.</w:t>
+      </w:r>
+    </w:p>
+    <w:p>
+      <w:pPr>
+        <w:numPr>
+          <w:ilvl w:val="0"/>
+          <w:numId w:val="5"/>
+        </w:numPr>
+        <w:spacing w:after="120" w:line="276" w:lineRule="auto"/>
+        <w:rPr>
+          <w:rFonts w:ascii="Arial" w:hAnsi="Arial" w:cs="Arial"/>
+        </w:rPr>
+      </w:pPr>
+      <w:r>
+        <w:rPr>
+          <w:rFonts w:ascii="Arial" w:hAnsi="Arial" w:cs="Arial"/>
+          <w:b/>
+          <w:bCs/>
+        </w:rPr>
+        <w:t>General Time Reversible (GTR) Model:</w:t>
+      </w:r>
+      <w:r>
+        <w:rPr>
+          <w:rFonts w:ascii="Arial" w:hAnsi="Arial" w:cs="Arial"/>
+        </w:rPr>
+        <w:t xml:space="preserve"> The GTR model is one of the most general and flexible models, allowing for different rates of substitution between each pair of nucleotides and different base frequencies. This model is particularly useful when the evolutionary history of the sequences is complex.</w:t>
+      </w:r>
+    </w:p>
+    <w:p>
+      <w:pPr>
+        <w:numPr>
+          <w:ilvl w:val="1"/>
+          <w:numId w:val="5"/>
+        </w:numPr>
+        <w:spacing w:after="120" w:line="276" w:lineRule="auto"/>
+        <w:rPr>
+          <w:rFonts w:ascii="Arial" w:hAnsi="Arial" w:cs="Arial"/>
+        </w:rPr>
+      </w:pPr>
+      <w:r>
+        <w:rPr>
+          <w:rFonts w:ascii="Arial" w:hAnsi="Arial" w:cs="Arial"/>
+        </w:rPr>
+        <w:t xml:space="preserve">Citation: Tavaré, S. (1986). Some probabilistic and statistical problems in the analysis of DNA sequences. </w:t>
+      </w:r>
+      <w:r>
+        <w:rPr>
+          <w:rFonts w:ascii="Arial" w:hAnsi="Arial" w:cs="Arial"/>
+          <w:i/>
+          <w:iCs/>
+        </w:rPr>
+        <w:t>Lectures on Mathematics in the Life Sciences (American Mathematical Society), 17</w:t>
+      </w:r>
+      <w:r>
+        <w:rPr>
+          <w:rFonts w:ascii="Arial" w:hAnsi="Arial" w:cs="Arial"/>
+        </w:rPr>
+        <w:t>, 57-86.</w:t>
+      </w:r>
+    </w:p>
+    <w:p>
+      <w:pPr>
+        <w:numPr>
+          <w:ilvl w:val="0"/>
+          <w:numId w:val="5"/>
+        </w:numPr>
+        <w:spacing w:after="120" w:line="276" w:lineRule="auto"/>
+        <w:rPr>
+          <w:rFonts w:ascii="Arial" w:hAnsi="Arial" w:cs="Arial"/>
+        </w:rPr>
+      </w:pPr>
+      <w:r>
+        <w:rPr>
+          <w:rFonts w:ascii="Arial" w:hAnsi="Arial" w:cs="Arial"/>
+          <w:b/>
+          <w:bCs/>
+        </w:rPr>
+        <w:t>Maximum Composite Likelihood (MCL) Method:</w:t>
+      </w:r>
+      <w:r>
+        <w:rPr>
+          <w:rFonts w:ascii="Arial" w:hAnsi="Arial" w:cs="Arial"/>
+        </w:rPr>
+        <w:t xml:space="preserve"> While not a substitution model per se, the MCL method is a technique used in software like MEGA to estimate genetic distances across a wide range of models, providing flexibility in handling various evolutionary scenarios typical of rhinovirus diversity.</w:t>
+      </w:r>
+    </w:p>
+    <w:p>
+      <w:pPr>
+        <w:numPr>
+          <w:ilvl w:val="1"/>
+          <w:numId w:val="5"/>
+        </w:numPr>
+        <w:spacing w:after="120" w:line="276" w:lineRule="auto"/>
+        <w:rPr>
+          <w:rFonts w:ascii="Arial" w:hAnsi="Arial" w:cs="Arial"/>
+        </w:rPr>
+      </w:pPr>
+      <w:r>
+        <w:rPr>
+          <w:rFonts w:ascii="Arial" w:hAnsi="Arial" w:cs="Arial"/>
+        </w:rPr>
+        <w:lastRenderedPageBreak/>
+        <w:t xml:space="preserve">Citation: Tamura, K., Stecher, G., Peterson, D., Filipski, A., and Kumar, S. (2013). MEGA6: Molecular Evolutionary Genetics Analysis Version 6.0. </w:t>
+      </w:r>
+      <w:r>
+        <w:rPr>
+          <w:rFonts w:ascii="Arial" w:hAnsi="Arial" w:cs="Arial"/>
+          <w:i/>
+          <w:iCs/>
+        </w:rPr>
+        <w:t>Molecular Biology and Evolution, 30</w:t>
+      </w:r>
+      <w:r>
+        <w:rPr>
+          <w:rFonts w:ascii="Arial" w:hAnsi="Arial" w:cs="Arial"/>
+        </w:rPr>
+        <w:t>(12), 2725-2729.</w:t>
+      </w:r>
+    </w:p>
+    <w:p>
+      <w:pPr>
+        <w:spacing w:after="120" w:line="276" w:lineRule="auto"/>
+        <w:rPr>
+          <w:rFonts w:ascii="Arial" w:hAnsi="Arial" w:cs="Arial"/>
+          <w:lang w:val="en-US"/>
+        </w:rPr>
+      </w:pPr>
     </w:p>
     <w:sectPr>
       <w:pgSz w:w="11906" w:h="16838"/>
@@ -1282,6 +1532,123 @@
     </w:lvl>
   </w:abstractNum>
   <w:abstractNum w:abstractNumId="1" w15:restartNumberingAfterBreak="0">
+    <w:nsid w:val="2DCB04D8"/>
+    <w:multiLevelType w:val="multilevel"/>
+    <w:tmpl w:val="19448546"/>
+    <w:lvl w:ilvl="0">
+      <w:start w:val="1"/>
+      <w:numFmt w:val="decimal"/>
+      <w:lvlText w:val="%1."/>
+      <w:lvlJc w:val="left"/>
+      <w:pPr>
+        <w:tabs>
+          <w:tab w:val="num" w:pos="720"/>
+        </w:tabs>
+        <w:ind w:left="720" w:hanging="360"/>
+      </w:pPr>
+    </w:lvl>
+    <w:lvl w:ilvl="1">
+      <w:start w:val="1"/>
+      <w:numFmt w:val="bullet"/>
+      <w:lvlText w:val=""/>
+      <w:lvlJc w:val="left"/>
+      <w:pPr>
+        <w:tabs>
+          <w:tab w:val="num" w:pos="1440"/>
+        </w:tabs>
+        <w:ind w:left="1440" w:hanging="360"/>
+      </w:pPr>
+      <w:rPr>
+        <w:rFonts w:ascii="Symbol" w:hAnsi="Symbol" w:hint="default"/>
+        <w:sz w:val="20"/>
+      </w:rPr>
+    </w:lvl>
+    <w:lvl w:ilvl="2" w:tentative="1">
+      <w:start w:val="1"/>
+      <w:numFmt w:val="decimal"/>
+      <w:lvlText w:val="%3."/>
+      <w:lvlJc w:val="left"/>
+      <w:pPr>
+        <w:tabs>
+          <w:tab w:val="num" w:pos="2160"/>
+        </w:tabs>
+        <w:ind w:left="2160" w:hanging="360"/>
+      </w:pPr>
+    </w:lvl>
+    <w:lvl w:ilvl="3" w:tentative="1">
+      <w:start w:val="1"/>
+      <w:numFmt w:val="decimal"/>
+      <w:lvlText w:val="%4."/>
+      <w:lvlJc w:val="left"/>
+      <w:pPr>
+        <w:tabs>
+          <w:tab w:val="num" w:pos="2880"/>
+        </w:tabs>
+        <w:ind w:left="2880" w:hanging="360"/>
+      </w:pPr>
+    </w:lvl>
+    <w:lvl w:ilvl="4" w:tentative="1">
+      <w:start w:val="1"/>
+      <w:numFmt w:val="decimal"/>
+      <w:lvlText w:val="%5."/>
+      <w:lvlJc w:val="left"/>
+      <w:pPr>
+        <w:tabs>
+          <w:tab w:val="num" w:pos="3600"/>
+        </w:tabs>
+        <w:ind w:left="3600" w:hanging="360"/>
+      </w:pPr>
+    </w:lvl>
+    <w:lvl w:ilvl="5" w:tentative="1">
+      <w:start w:val="1"/>
+      <w:numFmt w:val="decimal"/>
+      <w:lvlText w:val="%6."/>
+      <w:lvlJc w:val="left"/>
+      <w:pPr>
+        <w:tabs>
+          <w:tab w:val="num" w:pos="4320"/>
+        </w:tabs>
+        <w:ind w:left="4320" w:hanging="360"/>
+      </w:pPr>
+    </w:lvl>
+    <w:lvl w:ilvl="6" w:tentative="1">
+      <w:start w:val="1"/>
+      <w:numFmt w:val="decimal"/>
+      <w:lvlText w:val="%7."/>
+      <w:lvlJc w:val="left"/>
+      <w:pPr>
+        <w:tabs>
+          <w:tab w:val="num" w:pos="5040"/>
+        </w:tabs>
+        <w:ind w:left="5040" w:hanging="360"/>
+      </w:pPr>
+    </w:lvl>
+    <w:lvl w:ilvl="7" w:tentative="1">
+      <w:start w:val="1"/>
+      <w:numFmt w:val="decimal"/>
+      <w:lvlText w:val="%8."/>
+      <w:lvlJc w:val="left"/>
+      <w:pPr>
+        <w:tabs>
+          <w:tab w:val="num" w:pos="5760"/>
+        </w:tabs>
+        <w:ind w:left="5760" w:hanging="360"/>
+      </w:pPr>
+    </w:lvl>
+    <w:lvl w:ilvl="8" w:tentative="1">
+      <w:start w:val="1"/>
+      <w:numFmt w:val="decimal"/>
+      <w:lvlText w:val="%9."/>
+      <w:lvlJc w:val="left"/>
+      <w:pPr>
+        <w:tabs>
+          <w:tab w:val="num" w:pos="6480"/>
+        </w:tabs>
+        <w:ind w:left="6480" w:hanging="360"/>
+      </w:pPr>
+    </w:lvl>
+  </w:abstractNum>
+  <w:abstractNum w:abstractNumId="2" w15:restartNumberingAfterBreak="0">
     <w:nsid w:val="3AA63DA2"/>
     <w:multiLevelType w:val="hybridMultilevel"/>
     <w:tmpl w:val="52CA9540"/>
@@ -1367,7 +1734,7 @@
       </w:pPr>
     </w:lvl>
   </w:abstractNum>
-  <w:abstractNum w:abstractNumId="2" w15:restartNumberingAfterBreak="0">
+  <w:abstractNum w:abstractNumId="3" w15:restartNumberingAfterBreak="0">
     <w:nsid w:val="3EFC16A7"/>
     <w:multiLevelType w:val="hybridMultilevel"/>
     <w:tmpl w:val="983252D8"/>
@@ -1453,7 +1820,7 @@
       </w:pPr>
     </w:lvl>
   </w:abstractNum>
-  <w:abstractNum w:abstractNumId="3" w15:restartNumberingAfterBreak="0">
+  <w:abstractNum w:abstractNumId="4" w15:restartNumberingAfterBreak="0">
     <w:nsid w:val="61B10300"/>
     <w:multiLevelType w:val="hybridMultilevel"/>
     <w:tmpl w:val="9B909266"/>
@@ -1543,12 +1910,15 @@
     <w:abstractNumId w:val="0"/>
   </w:num>
   <w:num w:numId="2" w16cid:durableId="2104064610">
+    <w:abstractNumId w:val="4"/>
+  </w:num>
+  <w:num w:numId="3" w16cid:durableId="1230726412">
     <w:abstractNumId w:val="3"/>
   </w:num>
-  <w:num w:numId="3" w16cid:durableId="1230726412">
+  <w:num w:numId="4" w16cid:durableId="1364209054">
     <w:abstractNumId w:val="2"/>
   </w:num>
-  <w:num w:numId="4" w16cid:durableId="1364209054">
+  <w:num w:numId="5" w16cid:durableId="502741359">
     <w:abstractNumId w:val="1"/>
   </w:num>
 </w:numbering>
@@ -1954,7 +2324,6 @@
   <w:style w:type="character" w:default="1" w:styleId="DefaultParagraphFont">
     <w:name w:val="Default Paragraph Font"/>
     <w:uiPriority w:val="1"/>
-    <w:semiHidden/>
     <w:unhideWhenUsed/>
   </w:style>
   <w:style w:type="table" w:default="1" w:styleId="TableNormal">

</xml_diff>